<commit_message>
ip_catalog with name pl_multiplier_module is created
</commit_message>
<xml_diff>
--- a/documentation.docx
+++ b/documentation.docx
@@ -1,6 +1,6 @@
 
 <file path=word/document.xml><?xml version="1.0" encoding="utf-8"?>
-<w:document xmlns:wpc="http://schemas.microsoft.com/office/word/2010/wordprocessingCanvas" xmlns:cx="http://schemas.microsoft.com/office/drawing/2014/chartex" xmlns:cx1="http://schemas.microsoft.com/office/drawing/2015/9/8/chartex" xmlns:cx2="http://schemas.microsoft.com/office/drawing/2015/10/21/chartex" xmlns:cx3="http://schemas.microsoft.com/office/drawing/2016/5/9/chartex" xmlns:cx4="http://schemas.microsoft.com/office/drawing/2016/5/10/chartex" xmlns:cx5="http://schemas.microsoft.com/office/drawing/2016/5/11/chartex" xmlns:cx6="http://schemas.microsoft.com/office/drawing/2016/5/12/chartex" xmlns:cx7="http://schemas.microsoft.com/office/drawing/2016/5/13/chartex" xmlns:cx8="http://schemas.microsoft.com/office/drawing/2016/5/14/chartex" xmlns:mc="http://schemas.openxmlformats.org/markup-compatibility/2006" xmlns:aink="http://schemas.microsoft.com/office/drawing/2016/ink" xmlns:am3d="http://schemas.microsoft.com/office/drawing/2017/model3d" xmlns:o="urn:schemas-microsoft-com:office:office" xmlns:r="http://schemas.openxmlformats.org/officeDocument/2006/relationships" xmlns:m="http://schemas.openxmlformats.org/officeDocument/2006/math" xmlns:v="urn:schemas-microsoft-com:vml" xmlns:wp14="http://schemas.microsoft.com/office/word/2010/wordprocessingDrawing" xmlns:wp="http://schemas.openxmlformats.org/drawingml/2006/wordprocessingDrawing" xmlns:w10="urn:schemas-microsoft-com:office:word" xmlns:w="http://schemas.openxmlformats.org/wordprocessingml/2006/main" xmlns:w14="http://schemas.microsoft.com/office/word/2010/wordml" xmlns:w15="http://schemas.microsoft.com/office/word/2012/wordml" xmlns:w16cid="http://schemas.microsoft.com/office/word/2016/wordml/cid" xmlns:w16se="http://schemas.microsoft.com/office/word/2015/wordml/symex" xmlns:wpg="http://schemas.microsoft.com/office/word/2010/wordprocessingGroup" xmlns:wpi="http://schemas.microsoft.com/office/word/2010/wordprocessingInk" xmlns:wne="http://schemas.microsoft.com/office/word/2006/wordml" xmlns:wps="http://schemas.microsoft.com/office/word/2010/wordprocessingShape" mc:Ignorable="w14 w15 w16se w16cid wp14">
+<w:document xmlns:wpc="http://schemas.microsoft.com/office/word/2010/wordprocessingCanvas" xmlns:mc="http://schemas.openxmlformats.org/markup-compatibility/2006" xmlns:o="urn:schemas-microsoft-com:office:office" xmlns:r="http://schemas.openxmlformats.org/officeDocument/2006/relationships" xmlns:m="http://schemas.openxmlformats.org/officeDocument/2006/math" xmlns:v="urn:schemas-microsoft-com:vml" xmlns:wp14="http://schemas.microsoft.com/office/word/2010/wordprocessingDrawing" xmlns:wp="http://schemas.openxmlformats.org/drawingml/2006/wordprocessingDrawing" xmlns:w10="urn:schemas-microsoft-com:office:word" xmlns:w="http://schemas.openxmlformats.org/wordprocessingml/2006/main" xmlns:w14="http://schemas.microsoft.com/office/word/2010/wordml" xmlns:w15="http://schemas.microsoft.com/office/word/2012/wordml" xmlns:wpg="http://schemas.microsoft.com/office/word/2010/wordprocessingGroup" xmlns:wpi="http://schemas.microsoft.com/office/word/2010/wordprocessingInk" xmlns:wne="http://schemas.microsoft.com/office/word/2006/wordml" xmlns:wps="http://schemas.microsoft.com/office/word/2010/wordprocessingShape" mc:Ignorable="w14 w15 wp14">
   <w:body>
     <w:p>
       <w:pPr>
@@ -13,61 +13,13 @@
           <w:rFonts w:hint="cs"/>
           <w:rtl/>
         </w:rPr>
-        <w:t>ב</w:t>
-      </w:r>
-      <w:r>
-        <w:t xml:space="preserve"> image size </w:t>
-      </w:r>
-      <w:r>
-        <w:rPr>
-          <w:rFonts w:hint="cs"/>
-          <w:rtl/>
-        </w:rPr>
-        <w:t xml:space="preserve"> מחזורי </w:t>
-      </w:r>
-      <w:r>
-        <w:rPr>
-          <w:rFonts w:hint="cs"/>
-          <w:rtl/>
-        </w:rPr>
-        <w:t>ה</w:t>
-      </w:r>
-      <w:r>
-        <w:rPr>
-          <w:rFonts w:hint="cs"/>
-          <w:rtl/>
-        </w:rPr>
-        <w:t>שעון הראשונים נקרא את תמונת הרפרנס</w:t>
-      </w:r>
-      <w:r>
-        <w:rPr>
-          <w:rFonts w:hint="cs"/>
-        </w:rPr>
-        <w:t xml:space="preserve">  </w:t>
-      </w:r>
-      <w:r>
-        <w:rPr>
-          <w:rFonts w:hint="cs"/>
-          <w:rtl/>
-        </w:rPr>
-        <w:t>ונכתוב אותה ל</w:t>
-      </w:r>
-      <w:r>
-        <w:rPr>
-          <w:rFonts w:hint="cs"/>
-        </w:rPr>
-        <w:t>RAM</w:t>
-      </w:r>
-      <w:r>
-        <w:rPr>
-          <w:rFonts w:hint="cs"/>
-          <w:rtl/>
-        </w:rPr>
-        <w:t>.</w:t>
+        <w:t>קישורים חשובים:</w:t>
       </w:r>
     </w:p>
     <w:p>
       <w:pPr>
+        <w:bidi w:val="0"/>
+        <w:jc w:val="right"/>
         <w:rPr>
           <w:rtl/>
         </w:rPr>
@@ -77,278 +29,573 @@
           <w:rFonts w:hint="cs"/>
           <w:rtl/>
         </w:rPr>
-        <w:t>לאחר מכן</w:t>
-      </w:r>
-      <w:r>
-        <w:rPr>
-          <w:rFonts w:hint="cs"/>
-          <w:rtl/>
-        </w:rPr>
-        <w:t xml:space="preserve"> תתבצע השוואה </w:t>
-      </w:r>
-      <w:r>
-        <w:rPr>
-          <w:rFonts w:hint="cs"/>
-          <w:rtl/>
-        </w:rPr>
-        <w:t>בין כל פיקסל ופיקסל של הרפרנס והפריים הנכנס בהתאמה.</w:t>
-      </w:r>
-      <w:r>
-        <w:rPr>
-          <w:rtl/>
-        </w:rPr>
-        <w:br/>
-      </w:r>
-      <w:r>
-        <w:rPr>
-          <w:rFonts w:hint="cs"/>
-          <w:rtl/>
-        </w:rPr>
-        <w:t>ב</w:t>
-      </w:r>
-      <w:r>
-        <w:rPr>
-          <w:rFonts w:hint="cs"/>
-          <w:rtl/>
-        </w:rPr>
-        <w:t xml:space="preserve">- </w:t>
-      </w:r>
-      <w:r>
-        <w:t>cycle</w:t>
-      </w:r>
-      <w:r>
-        <w:rPr>
-          <w:rFonts w:hint="cs"/>
-          <w:rtl/>
-        </w:rPr>
-        <w:t xml:space="preserve"> האחרון של </w:t>
-      </w:r>
-      <w:r>
-        <w:rPr>
-          <w:rFonts w:hint="cs"/>
-          <w:rtl/>
-        </w:rPr>
-        <w:t>הכתיבה ל</w:t>
-      </w:r>
-      <w:r>
-        <w:rPr>
-          <w:rFonts w:hint="cs"/>
-          <w:rtl/>
-        </w:rPr>
-        <w:t xml:space="preserve"> </w:t>
-      </w:r>
-      <w:r>
-        <w:rPr>
-          <w:rFonts w:hint="cs"/>
-        </w:rPr>
-        <w:t>RAM</w:t>
-      </w:r>
-      <w:r>
-        <w:rPr>
-          <w:rFonts w:hint="cs"/>
-          <w:rtl/>
-        </w:rPr>
-        <w:t xml:space="preserve">, כיוון שיש גם לכתוב את </w:t>
-      </w:r>
-      <w:r>
-        <w:rPr>
-          <w:rFonts w:hint="cs"/>
-          <w:rtl/>
-        </w:rPr>
-        <w:t>ה</w:t>
-      </w:r>
-      <w:r>
-        <w:rPr>
-          <w:rFonts w:hint="cs"/>
-          <w:rtl/>
-        </w:rPr>
-        <w:t>פיקסל</w:t>
-      </w:r>
-      <w:r>
-        <w:rPr>
-          <w:rFonts w:hint="cs"/>
-          <w:rtl/>
-        </w:rPr>
-        <w:t xml:space="preserve"> האחרון</w:t>
-      </w:r>
-      <w:r>
-        <w:rPr>
-          <w:rFonts w:hint="cs"/>
-          <w:rtl/>
-        </w:rPr>
-        <w:t xml:space="preserve"> של הרפרנס</w:t>
-      </w:r>
-      <w:r>
-        <w:rPr>
-          <w:rFonts w:hint="cs"/>
-          <w:rtl/>
-        </w:rPr>
-        <w:t xml:space="preserve"> ל </w:t>
-      </w:r>
-      <w:r>
-        <w:rPr>
-          <w:rFonts w:hint="cs"/>
-        </w:rPr>
-        <w:t>RAM</w:t>
-      </w:r>
-      <w:r>
-        <w:rPr>
-          <w:rFonts w:hint="cs"/>
-          <w:rtl/>
-        </w:rPr>
-        <w:t xml:space="preserve">  וגם לקרוא </w:t>
-      </w:r>
-      <w:r>
-        <w:rPr>
-          <w:rFonts w:hint="cs"/>
-          <w:rtl/>
-        </w:rPr>
-        <w:t xml:space="preserve">מה </w:t>
-      </w:r>
-      <w:r>
-        <w:rPr>
-          <w:rFonts w:hint="cs"/>
-        </w:rPr>
-        <w:t>RAM</w:t>
-      </w:r>
-      <w:r>
-        <w:rPr>
-          <w:rFonts w:hint="cs"/>
-          <w:rtl/>
-        </w:rPr>
-        <w:t xml:space="preserve"> </w:t>
-      </w:r>
-      <w:r>
-        <w:rPr>
-          <w:rFonts w:hint="cs"/>
-          <w:rtl/>
-        </w:rPr>
-        <w:t>את הפיקסל הראשון</w:t>
-      </w:r>
-      <w:r>
-        <w:rPr>
-          <w:rFonts w:hint="cs"/>
-          <w:rtl/>
-        </w:rPr>
-        <w:t xml:space="preserve"> של הרפרנס</w:t>
-      </w:r>
-      <w:r>
-        <w:rPr>
-          <w:rFonts w:hint="cs"/>
-          <w:rtl/>
-        </w:rPr>
-        <w:t xml:space="preserve"> (לצורך ההשוואה הראשונה)</w:t>
-      </w:r>
-      <w:r>
-        <w:rPr>
-          <w:rFonts w:hint="cs"/>
-          <w:rtl/>
-        </w:rPr>
-        <w:t xml:space="preserve">, </w:t>
-      </w:r>
-      <w:r>
-        <w:rPr>
-          <w:rFonts w:hint="cs"/>
-          <w:rtl/>
-        </w:rPr>
-        <w:t>נוותר על השוואה נכונה במחזור זה ונשווה</w:t>
-      </w:r>
-      <w:r>
-        <w:rPr>
-          <w:rFonts w:hint="cs"/>
-          <w:rtl/>
-        </w:rPr>
-        <w:t xml:space="preserve"> (ביודעין)</w:t>
-      </w:r>
-      <w:r>
-        <w:rPr>
-          <w:rFonts w:hint="cs"/>
-          <w:rtl/>
-        </w:rPr>
-        <w:t xml:space="preserve"> בין </w:t>
-      </w:r>
-      <w:r>
-        <w:rPr>
-          <w:rFonts w:hint="cs"/>
-          <w:rtl/>
-        </w:rPr>
-        <w:t>ה</w:t>
-      </w:r>
-      <w:r>
-        <w:rPr>
-          <w:rFonts w:hint="cs"/>
-          <w:rtl/>
-        </w:rPr>
-        <w:t>פיקסל</w:t>
-      </w:r>
-      <w:r>
-        <w:rPr>
-          <w:rFonts w:hint="cs"/>
-          <w:rtl/>
-        </w:rPr>
-        <w:t xml:space="preserve"> האחרון ברפרנס </w:t>
-      </w:r>
-      <w:r>
-        <w:rPr>
-          <w:rFonts w:hint="cs"/>
-          <w:rtl/>
-        </w:rPr>
-        <w:t xml:space="preserve">לפיקסל </w:t>
-      </w:r>
-      <w:r>
-        <w:rPr>
-          <w:rFonts w:hint="cs"/>
-          <w:rtl/>
-        </w:rPr>
-        <w:t>הראשון בפריים</w:t>
-      </w:r>
-      <w:r>
-        <w:rPr>
-          <w:rFonts w:hint="cs"/>
-          <w:rtl/>
-        </w:rPr>
-        <w:t xml:space="preserve"> </w:t>
-      </w:r>
-      <w:r>
-        <w:rPr>
-          <w:rFonts w:hint="cs"/>
-          <w:rtl/>
-        </w:rPr>
-        <w:t xml:space="preserve">הראשון </w:t>
-      </w:r>
-      <w:r>
-        <w:rPr>
-          <w:rFonts w:hint="cs"/>
-          <w:rtl/>
-        </w:rPr>
-        <w:t>כמודגש בטבלה.</w:t>
-      </w:r>
-      <w:r>
-        <w:rPr>
-          <w:rFonts w:hint="cs"/>
-          <w:rtl/>
-        </w:rPr>
-        <w:t xml:space="preserve"> הטבלה היא תחת ההנחה ש- </w:t>
-      </w:r>
-      <w:proofErr w:type="spellStart"/>
-      <w:r>
-        <w:t>Image_size</w:t>
-      </w:r>
-      <w:proofErr w:type="spellEnd"/>
-      <w:r>
-        <w:t>=9</w:t>
-      </w:r>
-      <w:r>
-        <w:rPr>
-          <w:rFonts w:hint="cs"/>
-          <w:rtl/>
-        </w:rPr>
-        <w:t>.</w:t>
+        <w:t xml:space="preserve">קישור לעבודה עם רגיסטרים- </w:t>
       </w:r>
     </w:p>
     <w:p>
       <w:pPr>
-        <w:pStyle w:val="ListParagraph"/>
+        <w:bidi w:val="0"/>
+        <w:jc w:val="right"/>
+        <w:rPr>
+          <w:rFonts w:ascii="Times New Roman" w:eastAsia="Times New Roman" w:hAnsi="Times New Roman" w:cs="Times New Roman"/>
+          <w:sz w:val="24"/>
+          <w:szCs w:val="24"/>
+        </w:rPr>
+      </w:pPr>
+      <w:r>
+        <w:rPr>
+          <w:rFonts w:hint="cs"/>
+          <w:rtl/>
+        </w:rPr>
+        <w:t xml:space="preserve"> </w:t>
+      </w:r>
+      <w:hyperlink r:id="rId5" w:tgtFrame="_blank" w:history="1">
+        <w:r>
+          <w:rPr>
+            <w:rFonts w:ascii="Arial" w:eastAsia="Times New Roman" w:hAnsi="Arial" w:cs="Arial"/>
+            <w:color w:val="1155CC"/>
+            <w:sz w:val="24"/>
+            <w:szCs w:val="24"/>
+            <w:u w:val="single"/>
+            <w:shd w:val="clear" w:color="auto" w:fill="FFFFFF"/>
+          </w:rPr>
+          <w:t>http://www.fpgadeveloper.com/2014/08/creating-a-custom-ip-block-in-vivado.html</w:t>
+        </w:r>
+      </w:hyperlink>
+    </w:p>
+    <w:p>
+      <w:pPr>
+        <w:rPr>
+          <w:rFonts w:hint="cs"/>
+          <w:rtl/>
+        </w:rPr>
+      </w:pPr>
+    </w:p>
+    <w:p>
+      <w:pPr>
+        <w:rPr>
+          <w:rtl/>
+        </w:rPr>
+      </w:pPr>
+      <w:proofErr w:type="spellStart"/>
+      <w:r>
+        <w:t>Fpga</w:t>
+      </w:r>
+      <w:proofErr w:type="spellEnd"/>
+      <w:r>
+        <w:t xml:space="preserve"> 2- </w:t>
+      </w:r>
+      <w:r>
+        <w:rPr>
+          <w:rFonts w:hint="cs"/>
+          <w:rtl/>
+        </w:rPr>
+        <w:t xml:space="preserve">  פרוייקט ראשי, עובד עם </w:t>
+      </w:r>
+      <w:proofErr w:type="spellStart"/>
+      <w:r>
+        <w:t>textio</w:t>
+      </w:r>
+      <w:proofErr w:type="spellEnd"/>
+      <w:r>
+        <w:rPr>
+          <w:rFonts w:hint="cs"/>
+          <w:rtl/>
+        </w:rPr>
+        <w:t>.</w:t>
+      </w:r>
+    </w:p>
+    <w:p>
+      <w:pPr>
+        <w:rPr>
+          <w:rtl/>
+        </w:rPr>
+      </w:pPr>
+      <w:proofErr w:type="spellStart"/>
+      <w:r>
+        <w:t>Microblaze</w:t>
+      </w:r>
+      <w:proofErr w:type="spellEnd"/>
+      <w:r>
+        <w:t xml:space="preserve"> example </w:t>
+      </w:r>
+      <w:proofErr w:type="spellStart"/>
+      <w:r>
+        <w:t>vhdl</w:t>
+      </w:r>
+      <w:proofErr w:type="spellEnd"/>
+      <w:r>
+        <w:t xml:space="preserve">- </w:t>
+      </w:r>
+      <w:r>
+        <w:rPr>
+          <w:rFonts w:hint="cs"/>
+          <w:rtl/>
+        </w:rPr>
+        <w:t xml:space="preserve">   פרוייקט </w:t>
+      </w:r>
+      <w:r>
+        <w:t xml:space="preserve">block </w:t>
+      </w:r>
+      <w:proofErr w:type="spellStart"/>
+      <w:r>
+        <w:t>disigne</w:t>
+      </w:r>
+      <w:proofErr w:type="spellEnd"/>
+      <w:r>
+        <w:t xml:space="preserve"> </w:t>
+      </w:r>
+      <w:r>
+        <w:rPr>
+          <w:rFonts w:hint="cs"/>
+          <w:rtl/>
+        </w:rPr>
+        <w:t xml:space="preserve">  שעובד עם </w:t>
+      </w:r>
+      <w:proofErr w:type="spellStart"/>
+      <w:r>
+        <w:t>microblaze</w:t>
+      </w:r>
+      <w:proofErr w:type="spellEnd"/>
+      <w:r>
+        <w:rPr>
+          <w:rFonts w:hint="cs"/>
+          <w:rtl/>
+        </w:rPr>
+        <w:t>.</w:t>
+      </w:r>
+    </w:p>
+    <w:p>
+      <w:r>
+        <w:rPr>
+          <w:rFonts w:hint="cs"/>
+          <w:rtl/>
+        </w:rPr>
+        <w:t xml:space="preserve">פרוייקט </w:t>
+      </w:r>
+      <w:r>
+        <w:rPr>
+          <w:rFonts w:hint="cs"/>
+        </w:rPr>
+        <w:t xml:space="preserve">IP </w:t>
+      </w:r>
+      <w:r>
+        <w:rPr>
+          <w:rFonts w:hint="cs"/>
+          <w:rtl/>
+        </w:rPr>
+        <w:t xml:space="preserve"> יחד עם ה</w:t>
+      </w:r>
+      <w:r>
+        <w:t xml:space="preserve">registers </w:t>
+      </w:r>
+      <w:r>
+        <w:rPr>
+          <w:rFonts w:hint="cs"/>
+          <w:rtl/>
+        </w:rPr>
+        <w:t xml:space="preserve">  צריך להיות בתיקיית  </w:t>
+      </w:r>
+      <w:proofErr w:type="spellStart"/>
+      <w:r>
+        <w:t>ip_repo</w:t>
+      </w:r>
+      <w:proofErr w:type="spellEnd"/>
+      <w:r>
+        <w:rPr>
+          <w:rFonts w:hint="cs"/>
+          <w:rtl/>
+        </w:rPr>
+        <w:t>, שמו על ה</w:t>
+      </w:r>
+      <w:proofErr w:type="spellStart"/>
+      <w:r>
+        <w:t>ip</w:t>
+      </w:r>
+      <w:proofErr w:type="spellEnd"/>
+      <w:r>
+        <w:t xml:space="preserve"> </w:t>
+      </w:r>
+      <w:r>
+        <w:rPr>
+          <w:rFonts w:hint="cs"/>
+          <w:rtl/>
+        </w:rPr>
+        <w:t xml:space="preserve"> המבצע הכפלה הוא </w:t>
+      </w:r>
+      <w:proofErr w:type="spellStart"/>
+      <w:r>
+        <w:t>pl_multiplier_module</w:t>
+      </w:r>
+      <w:proofErr w:type="spellEnd"/>
+      <w:r>
+        <w:rPr>
+          <w:rFonts w:hint="cs"/>
+          <w:rtl/>
+        </w:rPr>
+        <w:t>.</w:t>
+      </w:r>
+    </w:p>
+    <w:p>
+      <w:bookmarkStart w:id="0" w:name="_GoBack"/>
+      <w:bookmarkEnd w:id="0"/>
+    </w:p>
+    <w:p>
+      <w:pPr>
+        <w:rPr>
+          <w:rtl/>
+        </w:rPr>
+      </w:pPr>
+      <w:r>
+        <w:rPr>
+          <w:rFonts w:hint="cs"/>
+          <w:rtl/>
+        </w:rPr>
+        <w:t>ב</w:t>
+      </w:r>
+      <w:r>
+        <w:t xml:space="preserve"> image size </w:t>
+      </w:r>
+      <w:r>
+        <w:rPr>
+          <w:rFonts w:hint="cs"/>
+          <w:rtl/>
+        </w:rPr>
+        <w:t xml:space="preserve"> מחזורי </w:t>
+      </w:r>
+      <w:r>
+        <w:rPr>
+          <w:rFonts w:hint="cs"/>
+          <w:rtl/>
+        </w:rPr>
+        <w:t>ה</w:t>
+      </w:r>
+      <w:r>
+        <w:rPr>
+          <w:rFonts w:hint="cs"/>
+          <w:rtl/>
+        </w:rPr>
+        <w:t xml:space="preserve">שעון הראשונים נקרא את תמונת </w:t>
+      </w:r>
+      <w:proofErr w:type="spellStart"/>
+      <w:r>
+        <w:rPr>
+          <w:rFonts w:hint="cs"/>
+          <w:rtl/>
+        </w:rPr>
+        <w:t>הרפרנס</w:t>
+      </w:r>
+      <w:proofErr w:type="spellEnd"/>
+      <w:r>
+        <w:rPr>
+          <w:rFonts w:hint="cs"/>
+        </w:rPr>
+        <w:t xml:space="preserve">  </w:t>
+      </w:r>
+      <w:r>
+        <w:rPr>
+          <w:rFonts w:hint="cs"/>
+          <w:rtl/>
+        </w:rPr>
+        <w:t>ונכתוב אותה ל</w:t>
+      </w:r>
+      <w:r>
+        <w:rPr>
+          <w:rFonts w:hint="cs"/>
+        </w:rPr>
+        <w:t>RAM</w:t>
+      </w:r>
+      <w:r>
+        <w:rPr>
+          <w:rFonts w:hint="cs"/>
+          <w:rtl/>
+        </w:rPr>
+        <w:t>.</w:t>
+      </w:r>
+    </w:p>
+    <w:p>
+      <w:pPr>
+        <w:rPr>
+          <w:rtl/>
+        </w:rPr>
+      </w:pPr>
+      <w:r>
+        <w:rPr>
+          <w:rFonts w:hint="cs"/>
+          <w:rtl/>
+        </w:rPr>
+        <w:t>לאחר מכן</w:t>
+      </w:r>
+      <w:r>
+        <w:rPr>
+          <w:rFonts w:hint="cs"/>
+          <w:rtl/>
+        </w:rPr>
+        <w:t xml:space="preserve"> תתבצע השוואה </w:t>
+      </w:r>
+      <w:r>
+        <w:rPr>
+          <w:rFonts w:hint="cs"/>
+          <w:rtl/>
+        </w:rPr>
+        <w:t>בין כל פיקסל ופיקסל של הרפרנס והפריים הנכנס בהתאמה.</w:t>
+      </w:r>
+      <w:r>
+        <w:rPr>
+          <w:rtl/>
+        </w:rPr>
+        <w:br/>
+      </w:r>
+      <w:r>
+        <w:rPr>
+          <w:rFonts w:hint="cs"/>
+          <w:rtl/>
+        </w:rPr>
+        <w:t>ב</w:t>
+      </w:r>
+      <w:r>
+        <w:rPr>
+          <w:rFonts w:hint="cs"/>
+          <w:rtl/>
+        </w:rPr>
+        <w:t xml:space="preserve">- </w:t>
+      </w:r>
+      <w:r>
+        <w:t>cycle</w:t>
+      </w:r>
+      <w:r>
+        <w:rPr>
+          <w:rFonts w:hint="cs"/>
+          <w:rtl/>
+        </w:rPr>
+        <w:t xml:space="preserve"> האחרון של </w:t>
+      </w:r>
+      <w:r>
+        <w:rPr>
+          <w:rFonts w:hint="cs"/>
+          <w:rtl/>
+        </w:rPr>
+        <w:t>הכתיבה ל</w:t>
+      </w:r>
+      <w:r>
+        <w:rPr>
+          <w:rFonts w:hint="cs"/>
+          <w:rtl/>
+        </w:rPr>
+        <w:t xml:space="preserve"> </w:t>
+      </w:r>
+      <w:r>
+        <w:rPr>
+          <w:rFonts w:hint="cs"/>
+        </w:rPr>
+        <w:t>RAM</w:t>
+      </w:r>
+      <w:r>
+        <w:rPr>
+          <w:rFonts w:hint="cs"/>
+          <w:rtl/>
+        </w:rPr>
+        <w:t xml:space="preserve">, כיוון שיש גם לכתוב את </w:t>
+      </w:r>
+      <w:r>
+        <w:rPr>
+          <w:rFonts w:hint="cs"/>
+          <w:rtl/>
+        </w:rPr>
+        <w:t>ה</w:t>
+      </w:r>
+      <w:r>
+        <w:rPr>
+          <w:rFonts w:hint="cs"/>
+          <w:rtl/>
+        </w:rPr>
+        <w:t>פיקסל</w:t>
+      </w:r>
+      <w:r>
+        <w:rPr>
+          <w:rFonts w:hint="cs"/>
+          <w:rtl/>
+        </w:rPr>
+        <w:t xml:space="preserve"> האחרון</w:t>
+      </w:r>
+      <w:r>
+        <w:rPr>
+          <w:rFonts w:hint="cs"/>
+          <w:rtl/>
+        </w:rPr>
+        <w:t xml:space="preserve"> של הרפרנס</w:t>
+      </w:r>
+      <w:r>
+        <w:rPr>
+          <w:rFonts w:hint="cs"/>
+          <w:rtl/>
+        </w:rPr>
+        <w:t xml:space="preserve"> ל </w:t>
+      </w:r>
+      <w:r>
+        <w:rPr>
+          <w:rFonts w:hint="cs"/>
+        </w:rPr>
+        <w:t>RAM</w:t>
+      </w:r>
+      <w:r>
+        <w:rPr>
+          <w:rFonts w:hint="cs"/>
+          <w:rtl/>
+        </w:rPr>
+        <w:t xml:space="preserve">  וגם לקרוא </w:t>
+      </w:r>
+      <w:r>
+        <w:rPr>
+          <w:rFonts w:hint="cs"/>
+          <w:rtl/>
+        </w:rPr>
+        <w:t xml:space="preserve">מה </w:t>
+      </w:r>
+      <w:r>
+        <w:rPr>
+          <w:rFonts w:hint="cs"/>
+        </w:rPr>
+        <w:t>RAM</w:t>
+      </w:r>
+      <w:r>
+        <w:rPr>
+          <w:rFonts w:hint="cs"/>
+          <w:rtl/>
+        </w:rPr>
+        <w:t xml:space="preserve"> </w:t>
+      </w:r>
+      <w:r>
+        <w:rPr>
+          <w:rFonts w:hint="cs"/>
+          <w:rtl/>
+        </w:rPr>
+        <w:t>את הפיקסל הראשון</w:t>
+      </w:r>
+      <w:r>
+        <w:rPr>
+          <w:rFonts w:hint="cs"/>
+          <w:rtl/>
+        </w:rPr>
+        <w:t xml:space="preserve"> של הרפרנס</w:t>
+      </w:r>
+      <w:r>
+        <w:rPr>
+          <w:rFonts w:hint="cs"/>
+          <w:rtl/>
+        </w:rPr>
+        <w:t xml:space="preserve"> (לצורך ההשוואה הראשונה)</w:t>
+      </w:r>
+      <w:r>
+        <w:rPr>
+          <w:rFonts w:hint="cs"/>
+          <w:rtl/>
+        </w:rPr>
+        <w:t xml:space="preserve">, </w:t>
+      </w:r>
+      <w:r>
+        <w:rPr>
+          <w:rFonts w:hint="cs"/>
+          <w:rtl/>
+        </w:rPr>
+        <w:t>נוותר על השוואה נכונה במחזור זה ונשווה</w:t>
+      </w:r>
+      <w:r>
+        <w:rPr>
+          <w:rFonts w:hint="cs"/>
+          <w:rtl/>
+        </w:rPr>
+        <w:t xml:space="preserve"> (ביודעין)</w:t>
+      </w:r>
+      <w:r>
+        <w:rPr>
+          <w:rFonts w:hint="cs"/>
+          <w:rtl/>
+        </w:rPr>
+        <w:t xml:space="preserve"> בין </w:t>
+      </w:r>
+      <w:r>
+        <w:rPr>
+          <w:rFonts w:hint="cs"/>
+          <w:rtl/>
+        </w:rPr>
+        <w:t>ה</w:t>
+      </w:r>
+      <w:r>
+        <w:rPr>
+          <w:rFonts w:hint="cs"/>
+          <w:rtl/>
+        </w:rPr>
+        <w:t>פיקסל</w:t>
+      </w:r>
+      <w:r>
+        <w:rPr>
+          <w:rFonts w:hint="cs"/>
+          <w:rtl/>
+        </w:rPr>
+        <w:t xml:space="preserve"> האחרון ברפרנס </w:t>
+      </w:r>
+      <w:r>
+        <w:rPr>
+          <w:rFonts w:hint="cs"/>
+          <w:rtl/>
+        </w:rPr>
+        <w:t xml:space="preserve">לפיקסל </w:t>
+      </w:r>
+      <w:r>
+        <w:rPr>
+          <w:rFonts w:hint="cs"/>
+          <w:rtl/>
+        </w:rPr>
+        <w:t>הראשון בפריים</w:t>
+      </w:r>
+      <w:r>
+        <w:rPr>
+          <w:rFonts w:hint="cs"/>
+          <w:rtl/>
+        </w:rPr>
+        <w:t xml:space="preserve"> </w:t>
+      </w:r>
+      <w:r>
+        <w:rPr>
+          <w:rFonts w:hint="cs"/>
+          <w:rtl/>
+        </w:rPr>
+        <w:t xml:space="preserve">הראשון </w:t>
+      </w:r>
+      <w:r>
+        <w:rPr>
+          <w:rFonts w:hint="cs"/>
+          <w:rtl/>
+        </w:rPr>
+        <w:t>כמודגש בטבלה.</w:t>
+      </w:r>
+      <w:r>
+        <w:rPr>
+          <w:rFonts w:hint="cs"/>
+          <w:rtl/>
+        </w:rPr>
+        <w:t xml:space="preserve"> הטבלה היא תחת ההנחה ש- </w:t>
+      </w:r>
+      <w:proofErr w:type="spellStart"/>
+      <w:r>
+        <w:t>Image_size</w:t>
+      </w:r>
+      <w:proofErr w:type="spellEnd"/>
+      <w:r>
+        <w:t>=9</w:t>
+      </w:r>
+      <w:r>
+        <w:rPr>
+          <w:rFonts w:hint="cs"/>
+          <w:rtl/>
+        </w:rPr>
+        <w:t>.</w:t>
+      </w:r>
+    </w:p>
+    <w:p>
+      <w:pPr>
+        <w:pStyle w:val="a4"/>
         <w:numPr>
           <w:ilvl w:val="0"/>
           <w:numId w:val="1"/>
@@ -374,7 +621,7 @@
     </w:p>
     <w:p>
       <w:pPr>
-        <w:pStyle w:val="ListParagraph"/>
+        <w:pStyle w:val="a4"/>
         <w:numPr>
           <w:ilvl w:val="0"/>
           <w:numId w:val="1"/>
@@ -400,7 +647,7 @@
     </w:p>
     <w:p>
       <w:pPr>
-        <w:pStyle w:val="ListParagraph"/>
+        <w:pStyle w:val="a4"/>
         <w:numPr>
           <w:ilvl w:val="0"/>
           <w:numId w:val="1"/>
@@ -454,7 +701,7 @@
     </w:p>
     <w:p>
       <w:pPr>
-        <w:pStyle w:val="ListParagraph"/>
+        <w:pStyle w:val="a4"/>
         <w:numPr>
           <w:ilvl w:val="0"/>
           <w:numId w:val="1"/>
@@ -524,13 +771,12 @@
     </w:p>
     <w:p>
       <w:pPr>
-        <w:pStyle w:val="ListParagraph"/>
+        <w:pStyle w:val="a4"/>
         <w:numPr>
           <w:ilvl w:val="0"/>
           <w:numId w:val="1"/>
         </w:numPr>
         <w:rPr>
-          <w:rFonts w:hint="cs"/>
           <w:rtl/>
         </w:rPr>
       </w:pPr>
@@ -625,7 +871,7 @@
     </w:p>
     <w:tbl>
       <w:tblPr>
-        <w:tblStyle w:val="TableGrid"/>
+        <w:tblStyle w:val="a3"/>
         <w:tblW w:w="0" w:type="auto"/>
         <w:tblLook w:val="04A0" w:firstRow="1" w:lastRow="0" w:firstColumn="1" w:lastColumn="0" w:noHBand="0" w:noVBand="1"/>
       </w:tblPr>
@@ -784,7 +1030,6 @@
             <w:pPr>
               <w:bidi w:val="0"/>
               <w:rPr>
-                <w:rFonts w:hint="cs"/>
                 <w:rtl/>
               </w:rPr>
             </w:pPr>
@@ -1483,6 +1728,7 @@
               <w:bidi w:val="0"/>
             </w:pPr>
             <w:r>
+              <w:lastRenderedPageBreak/>
               <w:t>19</w:t>
             </w:r>
           </w:p>
@@ -1545,8 +1791,6 @@
       <w:pPr>
         <w:bidi w:val="0"/>
       </w:pPr>
-      <w:bookmarkStart w:id="0" w:name="_GoBack"/>
-      <w:bookmarkEnd w:id="0"/>
     </w:p>
     <w:sectPr>
       <w:pgSz w:w="11906" w:h="16838"/>
@@ -1561,7 +1805,7 @@
 </file>
 
 <file path=word/numbering.xml><?xml version="1.0" encoding="utf-8"?>
-<w:numbering xmlns:wpc="http://schemas.microsoft.com/office/word/2010/wordprocessingCanvas" xmlns:cx="http://schemas.microsoft.com/office/drawing/2014/chartex" xmlns:cx1="http://schemas.microsoft.com/office/drawing/2015/9/8/chartex" xmlns:cx2="http://schemas.microsoft.com/office/drawing/2015/10/21/chartex" xmlns:cx3="http://schemas.microsoft.com/office/drawing/2016/5/9/chartex" xmlns:cx4="http://schemas.microsoft.com/office/drawing/2016/5/10/chartex" xmlns:cx5="http://schemas.microsoft.com/office/drawing/2016/5/11/chartex" xmlns:cx6="http://schemas.microsoft.com/office/drawing/2016/5/12/chartex" xmlns:cx7="http://schemas.microsoft.com/office/drawing/2016/5/13/chartex" xmlns:cx8="http://schemas.microsoft.com/office/drawing/2016/5/14/chartex" xmlns:mc="http://schemas.openxmlformats.org/markup-compatibility/2006" xmlns:aink="http://schemas.microsoft.com/office/drawing/2016/ink" xmlns:am3d="http://schemas.microsoft.com/office/drawing/2017/model3d" xmlns:o="urn:schemas-microsoft-com:office:office" xmlns:r="http://schemas.openxmlformats.org/officeDocument/2006/relationships" xmlns:m="http://schemas.openxmlformats.org/officeDocument/2006/math" xmlns:v="urn:schemas-microsoft-com:vml" xmlns:wp14="http://schemas.microsoft.com/office/word/2010/wordprocessingDrawing" xmlns:wp="http://schemas.openxmlformats.org/drawingml/2006/wordprocessingDrawing" xmlns:w10="urn:schemas-microsoft-com:office:word" xmlns:w="http://schemas.openxmlformats.org/wordprocessingml/2006/main" xmlns:w14="http://schemas.microsoft.com/office/word/2010/wordml" xmlns:w15="http://schemas.microsoft.com/office/word/2012/wordml" xmlns:w16cid="http://schemas.microsoft.com/office/word/2016/wordml/cid" xmlns:w16se="http://schemas.microsoft.com/office/word/2015/wordml/symex" xmlns:wpg="http://schemas.microsoft.com/office/word/2010/wordprocessingGroup" xmlns:wpi="http://schemas.microsoft.com/office/word/2010/wordprocessingInk" xmlns:wne="http://schemas.microsoft.com/office/word/2006/wordml" xmlns:wps="http://schemas.microsoft.com/office/word/2010/wordprocessingShape" mc:Ignorable="w14 w15 w16se w16cid wp14">
+<w:numbering xmlns:wpc="http://schemas.microsoft.com/office/word/2010/wordprocessingCanvas" xmlns:mc="http://schemas.openxmlformats.org/markup-compatibility/2006" xmlns:o="urn:schemas-microsoft-com:office:office" xmlns:r="http://schemas.openxmlformats.org/officeDocument/2006/relationships" xmlns:m="http://schemas.openxmlformats.org/officeDocument/2006/math" xmlns:v="urn:schemas-microsoft-com:vml" xmlns:wp14="http://schemas.microsoft.com/office/word/2010/wordprocessingDrawing" xmlns:wp="http://schemas.openxmlformats.org/drawingml/2006/wordprocessingDrawing" xmlns:w10="urn:schemas-microsoft-com:office:word" xmlns:w="http://schemas.openxmlformats.org/wordprocessingml/2006/main" xmlns:w14="http://schemas.microsoft.com/office/word/2010/wordml" xmlns:w15="http://schemas.microsoft.com/office/word/2012/wordml" xmlns:wpg="http://schemas.microsoft.com/office/word/2010/wordprocessingGroup" xmlns:wpi="http://schemas.microsoft.com/office/word/2010/wordprocessingInk" xmlns:wne="http://schemas.microsoft.com/office/word/2006/wordml" xmlns:wps="http://schemas.microsoft.com/office/word/2010/wordprocessingShape" mc:Ignorable="w14 w15 wp14">
   <w:abstractNum w:abstractNumId="0" w15:restartNumberingAfterBreak="0">
     <w:nsid w:val="04556887"/>
     <w:multiLevelType w:val="hybridMultilevel"/>
@@ -1681,7 +1925,7 @@
 </file>
 
 <file path=word/styles.xml><?xml version="1.0" encoding="utf-8"?>
-<w:styles xmlns:mc="http://schemas.openxmlformats.org/markup-compatibility/2006" xmlns:r="http://schemas.openxmlformats.org/officeDocument/2006/relationships" xmlns:w="http://schemas.openxmlformats.org/wordprocessingml/2006/main" xmlns:w14="http://schemas.microsoft.com/office/word/2010/wordml" xmlns:w15="http://schemas.microsoft.com/office/word/2012/wordml" xmlns:w16cid="http://schemas.microsoft.com/office/word/2016/wordml/cid" xmlns:w16se="http://schemas.microsoft.com/office/word/2015/wordml/symex" mc:Ignorable="w14 w15 w16se w16cid">
+<w:styles xmlns:mc="http://schemas.openxmlformats.org/markup-compatibility/2006" xmlns:r="http://schemas.openxmlformats.org/officeDocument/2006/relationships" xmlns:w="http://schemas.openxmlformats.org/wordprocessingml/2006/main" xmlns:w14="http://schemas.microsoft.com/office/word/2010/wordml" xmlns:w15="http://schemas.microsoft.com/office/word/2012/wordml" mc:Ignorable="w14 w15">
   <w:docDefaults>
     <w:rPrDefault>
       <w:rPr>
@@ -1697,7 +1941,7 @@
       </w:pPr>
     </w:pPrDefault>
   </w:docDefaults>
-  <w:latentStyles w:defLockedState="0" w:defUIPriority="99" w:defSemiHidden="0" w:defUnhideWhenUsed="0" w:defQFormat="0" w:count="375">
+  <w:latentStyles w:defLockedState="0" w:defUIPriority="99" w:defSemiHidden="0" w:defUnhideWhenUsed="0" w:defQFormat="0" w:count="371">
     <w:lsdException w:name="Normal" w:uiPriority="0" w:qFormat="1"/>
     <w:lsdException w:name="heading 1" w:uiPriority="9" w:qFormat="1"/>
     <w:lsdException w:name="heading 2" w:semiHidden="1" w:uiPriority="9" w:unhideWhenUsed="1" w:qFormat="1"/>
@@ -1803,6 +2047,7 @@
     <w:lsdException w:name="HTML Sample" w:semiHidden="1" w:unhideWhenUsed="1"/>
     <w:lsdException w:name="HTML Typewriter" w:semiHidden="1" w:unhideWhenUsed="1"/>
     <w:lsdException w:name="HTML Variable" w:semiHidden="1" w:unhideWhenUsed="1"/>
+    <w:lsdException w:name="Normal Table" w:semiHidden="1" w:unhideWhenUsed="1"/>
     <w:lsdException w:name="annotation subject" w:semiHidden="1" w:unhideWhenUsed="1"/>
     <w:lsdException w:name="No List" w:semiHidden="1" w:unhideWhenUsed="1"/>
     <w:lsdException w:name="Outline List 1" w:semiHidden="1" w:unhideWhenUsed="1"/>
@@ -1846,8 +2091,10 @@
     <w:lsdException w:name="Table Elegant" w:semiHidden="1" w:unhideWhenUsed="1"/>
     <w:lsdException w:name="Table Professional" w:semiHidden="1" w:unhideWhenUsed="1"/>
     <w:lsdException w:name="Table Subtle 1" w:semiHidden="1" w:unhideWhenUsed="1"/>
+    <w:lsdException w:name="Table Subtle 2" w:semiHidden="1" w:unhideWhenUsed="1"/>
     <w:lsdException w:name="Table Web 1" w:semiHidden="1" w:unhideWhenUsed="1"/>
     <w:lsdException w:name="Table Web 2" w:semiHidden="1" w:unhideWhenUsed="1"/>
+    <w:lsdException w:name="Table Web 3" w:semiHidden="1" w:unhideWhenUsed="1"/>
     <w:lsdException w:name="Balloon Text" w:semiHidden="1" w:unhideWhenUsed="1"/>
     <w:lsdException w:name="Table Grid" w:uiPriority="39"/>
     <w:lsdException w:name="Table Theme" w:semiHidden="1" w:unhideWhenUsed="1"/>
@@ -2066,25 +2313,21 @@
     <w:lsdException w:name="List Table 5 Dark Accent 6" w:uiPriority="50"/>
     <w:lsdException w:name="List Table 6 Colorful Accent 6" w:uiPriority="51"/>
     <w:lsdException w:name="List Table 7 Colorful Accent 6" w:uiPriority="52"/>
-    <w:lsdException w:name="Mention" w:semiHidden="1" w:unhideWhenUsed="1"/>
-    <w:lsdException w:name="Smart Hyperlink" w:semiHidden="1" w:unhideWhenUsed="1"/>
-    <w:lsdException w:name="Hashtag" w:semiHidden="1" w:unhideWhenUsed="1"/>
-    <w:lsdException w:name="Unresolved Mention" w:semiHidden="1" w:unhideWhenUsed="1"/>
   </w:latentStyles>
-  <w:style w:type="paragraph" w:default="1" w:styleId="Normal">
+  <w:style w:type="paragraph" w:default="1" w:styleId="a">
     <w:name w:val="Normal"/>
     <w:qFormat/>
     <w:pPr>
       <w:bidi/>
     </w:pPr>
   </w:style>
-  <w:style w:type="character" w:default="1" w:styleId="DefaultParagraphFont">
+  <w:style w:type="character" w:default="1" w:styleId="a0">
     <w:name w:val="Default Paragraph Font"/>
     <w:uiPriority w:val="1"/>
     <w:semiHidden/>
     <w:unhideWhenUsed/>
   </w:style>
-  <w:style w:type="table" w:default="1" w:styleId="TableNormal">
+  <w:style w:type="table" w:default="1" w:styleId="a1">
     <w:name w:val="Normal Table"/>
     <w:uiPriority w:val="99"/>
     <w:semiHidden/>
@@ -2099,15 +2342,15 @@
       </w:tblCellMar>
     </w:tblPr>
   </w:style>
-  <w:style w:type="numbering" w:default="1" w:styleId="NoList">
+  <w:style w:type="numbering" w:default="1" w:styleId="a2">
     <w:name w:val="No List"/>
     <w:uiPriority w:val="99"/>
     <w:semiHidden/>
     <w:unhideWhenUsed/>
   </w:style>
-  <w:style w:type="table" w:styleId="TableGrid">
+  <w:style w:type="table" w:styleId="a3">
     <w:name w:val="Table Grid"/>
-    <w:basedOn w:val="TableNormal"/>
+    <w:basedOn w:val="a1"/>
     <w:uiPriority w:val="39"/>
     <w:rsid w:val="005E6D29"/>
     <w:pPr>
@@ -2124,9 +2367,9 @@
       </w:tblBorders>
     </w:tblPr>
   </w:style>
-  <w:style w:type="paragraph" w:styleId="ListParagraph">
+  <w:style w:type="paragraph" w:styleId="a4">
     <w:name w:val="List Paragraph"/>
-    <w:basedOn w:val="Normal"/>
+    <w:basedOn w:val="a"/>
     <w:uiPriority w:val="34"/>
     <w:qFormat/>
     <w:rsid w:val="008A011B"/>
@@ -2134,6 +2377,18 @@
       <w:ind w:left="720"/>
       <w:contextualSpacing/>
     </w:pPr>
+  </w:style>
+  <w:style w:type="character" w:styleId="Hyperlink">
+    <w:name w:val="Hyperlink"/>
+    <w:basedOn w:val="a0"/>
+    <w:uiPriority w:val="99"/>
+    <w:semiHidden/>
+    <w:unhideWhenUsed/>
+    <w:rsid w:val="00230433"/>
+    <w:rPr>
+      <w:color w:val="0000FF"/>
+      <w:u w:val="single"/>
+    </w:rPr>
   </w:style>
 </w:styles>
 </file>

</xml_diff>

<commit_message>
"our_multiplier" new ip is created.
</commit_message>
<xml_diff>
--- a/documentation.docx
+++ b/documentation.docx
@@ -2,6 +2,203 @@
 <file path=word/document.xml><?xml version="1.0" encoding="utf-8"?>
 <w:document xmlns:wpc="http://schemas.microsoft.com/office/word/2010/wordprocessingCanvas" xmlns:mc="http://schemas.openxmlformats.org/markup-compatibility/2006" xmlns:o="urn:schemas-microsoft-com:office:office" xmlns:r="http://schemas.openxmlformats.org/officeDocument/2006/relationships" xmlns:m="http://schemas.openxmlformats.org/officeDocument/2006/math" xmlns:v="urn:schemas-microsoft-com:vml" xmlns:wp14="http://schemas.microsoft.com/office/word/2010/wordprocessingDrawing" xmlns:wp="http://schemas.openxmlformats.org/drawingml/2006/wordprocessingDrawing" xmlns:w10="urn:schemas-microsoft-com:office:word" xmlns:w="http://schemas.openxmlformats.org/wordprocessingml/2006/main" xmlns:w14="http://schemas.microsoft.com/office/word/2010/wordml" xmlns:w15="http://schemas.microsoft.com/office/word/2012/wordml" xmlns:wpg="http://schemas.microsoft.com/office/word/2010/wordprocessingGroup" xmlns:wpi="http://schemas.microsoft.com/office/word/2010/wordprocessingInk" xmlns:wne="http://schemas.microsoft.com/office/word/2006/wordml" xmlns:wps="http://schemas.microsoft.com/office/word/2010/wordprocessingShape" mc:Ignorable="w14 w15 wp14">
   <w:body>
+    <w:tbl>
+      <w:tblPr>
+        <w:tblStyle w:val="a3"/>
+        <w:bidiVisual/>
+        <w:tblW w:w="8789" w:type="dxa"/>
+        <w:tblInd w:w="-67" w:type="dxa"/>
+        <w:tblLook w:val="04A0" w:firstRow="1" w:lastRow="0" w:firstColumn="1" w:lastColumn="0" w:noHBand="0" w:noVBand="1"/>
+      </w:tblPr>
+      <w:tblGrid>
+        <w:gridCol w:w="1843"/>
+        <w:gridCol w:w="6946"/>
+      </w:tblGrid>
+      <w:tr>
+        <w:tc>
+          <w:tcPr>
+            <w:tcW w:w="1843" w:type="dxa"/>
+          </w:tcPr>
+          <w:p>
+            <w:pPr>
+              <w:rPr>
+                <w:rtl/>
+              </w:rPr>
+            </w:pPr>
+            <w:r>
+              <w:rPr>
+                <w:rFonts w:hint="cs"/>
+                <w:rtl/>
+              </w:rPr>
+              <w:t>תאריך</w:t>
+            </w:r>
+          </w:p>
+        </w:tc>
+        <w:tc>
+          <w:tcPr>
+            <w:tcW w:w="6946" w:type="dxa"/>
+          </w:tcPr>
+          <w:p>
+            <w:pPr>
+              <w:rPr>
+                <w:rtl/>
+              </w:rPr>
+            </w:pPr>
+            <w:r>
+              <w:rPr>
+                <w:rFonts w:hint="cs"/>
+                <w:rtl/>
+              </w:rPr>
+              <w:t>תיאור העדכון</w:t>
+            </w:r>
+          </w:p>
+        </w:tc>
+      </w:tr>
+      <w:tr>
+        <w:tc>
+          <w:tcPr>
+            <w:tcW w:w="1843" w:type="dxa"/>
+          </w:tcPr>
+          <w:p>
+            <w:pPr>
+              <w:rPr>
+                <w:rFonts w:hint="cs"/>
+                <w:rtl/>
+              </w:rPr>
+            </w:pPr>
+            <w:r>
+              <w:rPr>
+                <w:rFonts w:hint="cs"/>
+                <w:rtl/>
+              </w:rPr>
+              <w:t>27.10.18</w:t>
+            </w:r>
+          </w:p>
+        </w:tc>
+        <w:tc>
+          <w:tcPr>
+            <w:tcW w:w="6946" w:type="dxa"/>
+          </w:tcPr>
+          <w:p>
+            <w:r>
+              <w:rPr>
+                <w:rFonts w:hint="cs"/>
+                <w:rtl/>
+              </w:rPr>
+              <w:t xml:space="preserve">יצירת </w:t>
+            </w:r>
+            <w:r>
+              <w:rPr>
+                <w:rFonts w:hint="cs"/>
+              </w:rPr>
+              <w:t>IP</w:t>
+            </w:r>
+            <w:r>
+              <w:t xml:space="preserve"> </w:t>
+            </w:r>
+            <w:r>
+              <w:rPr>
+                <w:rFonts w:hint="cs"/>
+                <w:rtl/>
+              </w:rPr>
+              <w:t xml:space="preserve"> חדש </w:t>
+            </w:r>
+            <w:r>
+              <w:t>"</w:t>
+            </w:r>
+            <w:proofErr w:type="spellStart"/>
+            <w:r>
+              <w:t>our_multiplier</w:t>
+            </w:r>
+            <w:proofErr w:type="spellEnd"/>
+            <w:r>
+              <w:t>"</w:t>
+            </w:r>
+            <w:r>
+              <w:rPr>
+                <w:rFonts w:hint="cs"/>
+                <w:rtl/>
+              </w:rPr>
+              <w:t xml:space="preserve"> השמור בתיקיית </w:t>
+            </w:r>
+            <w:proofErr w:type="spellStart"/>
+            <w:r>
+              <w:t>ip_repo</w:t>
+            </w:r>
+            <w:proofErr w:type="spellEnd"/>
+            <w:r>
+              <w:t xml:space="preserve"> </w:t>
+            </w:r>
+            <w:r>
+              <w:rPr>
+                <w:rFonts w:hint="cs"/>
+                <w:rtl/>
+              </w:rPr>
+              <w:t xml:space="preserve"> במטרה להוסיפו ל- </w:t>
+            </w:r>
+            <w:r>
+              <w:t>block design</w:t>
+            </w:r>
+            <w:r>
+              <w:rPr>
+                <w:rFonts w:hint="cs"/>
+                <w:rtl/>
+              </w:rPr>
+              <w:t xml:space="preserve"> השמור בתיקיית </w:t>
+            </w:r>
+            <w:proofErr w:type="spellStart"/>
+            <w:r>
+              <w:t>microblaze_example_vhdl</w:t>
+            </w:r>
+            <w:proofErr w:type="spellEnd"/>
+          </w:p>
+        </w:tc>
+      </w:tr>
+    </w:tbl>
+    <w:p>
+      <w:pPr>
+        <w:rPr>
+          <w:rtl/>
+        </w:rPr>
+      </w:pPr>
+    </w:p>
+    <w:p>
+      <w:pPr>
+        <w:rPr>
+          <w:rtl/>
+        </w:rPr>
+      </w:pPr>
+    </w:p>
+    <w:p>
+      <w:pPr>
+        <w:rPr>
+          <w:rtl/>
+        </w:rPr>
+      </w:pPr>
+    </w:p>
+    <w:p>
+      <w:pPr>
+        <w:rPr>
+          <w:rtl/>
+        </w:rPr>
+      </w:pPr>
+      <w:bookmarkStart w:id="0" w:name="_GoBack"/>
+      <w:bookmarkEnd w:id="0"/>
+    </w:p>
+    <w:p>
+      <w:pPr>
+        <w:rPr>
+          <w:rtl/>
+        </w:rPr>
+      </w:pPr>
+    </w:p>
+    <w:p>
+      <w:pPr>
+        <w:rPr>
+          <w:rtl/>
+        </w:rPr>
+      </w:pPr>
+    </w:p>
     <w:p>
       <w:pPr>
         <w:rPr>
@@ -59,14 +256,24 @@
             <w:u w:val="single"/>
             <w:shd w:val="clear" w:color="auto" w:fill="FFFFFF"/>
           </w:rPr>
-          <w:t>http://www.fpgadeveloper.com/2014/08/creating-a-custom-ip-block-in-vivado.html</w:t>
+          <w:t>http://www.fpgadeveloper.com/2014/08/creating-a-custom-ip-block-in-</w:t>
+        </w:r>
+        <w:r>
+          <w:rPr>
+            <w:rFonts w:ascii="Arial" w:eastAsia="Times New Roman" w:hAnsi="Arial" w:cs="Arial"/>
+            <w:color w:val="1155CC"/>
+            <w:sz w:val="24"/>
+            <w:szCs w:val="24"/>
+            <w:u w:val="single"/>
+            <w:shd w:val="clear" w:color="auto" w:fill="FFFFFF"/>
+          </w:rPr>
+          <w:t>vivado.html</w:t>
         </w:r>
       </w:hyperlink>
     </w:p>
     <w:p>
       <w:pPr>
         <w:rPr>
-          <w:rFonts w:hint="cs"/>
           <w:rtl/>
         </w:rPr>
       </w:pPr>
@@ -74,36 +281,10 @@
     <w:p>
       <w:pPr>
         <w:rPr>
-          <w:rtl/>
-        </w:rPr>
-      </w:pPr>
-      <w:proofErr w:type="spellStart"/>
-      <w:r>
-        <w:t>Fpga</w:t>
-      </w:r>
-      <w:proofErr w:type="spellEnd"/>
-      <w:r>
-        <w:t xml:space="preserve"> 2- </w:t>
-      </w:r>
-      <w:r>
-        <w:rPr>
-          <w:rFonts w:hint="cs"/>
-          <w:rtl/>
-        </w:rPr>
-        <w:t xml:space="preserve">  פרוייקט ראשי, עובד עם </w:t>
-      </w:r>
-      <w:proofErr w:type="spellStart"/>
-      <w:r>
-        <w:t>textio</w:t>
-      </w:r>
-      <w:proofErr w:type="spellEnd"/>
-      <w:r>
-        <w:rPr>
-          <w:rFonts w:hint="cs"/>
-          <w:rtl/>
-        </w:rPr>
-        <w:t>.</w:t>
-      </w:r>
+          <w:rFonts w:hint="cs"/>
+          <w:rtl/>
+        </w:rPr>
+      </w:pPr>
     </w:p>
     <w:p>
       <w:pPr>
@@ -113,48 +294,22 @@
       </w:pPr>
       <w:proofErr w:type="spellStart"/>
       <w:r>
-        <w:t>Microblaze</w:t>
+        <w:t>Fpga</w:t>
       </w:r>
       <w:proofErr w:type="spellEnd"/>
       <w:r>
-        <w:t xml:space="preserve"> example </w:t>
+        <w:t xml:space="preserve"> 2- </w:t>
+      </w:r>
+      <w:r>
+        <w:rPr>
+          <w:rFonts w:hint="cs"/>
+          <w:rtl/>
+        </w:rPr>
+        <w:t xml:space="preserve">  פרוייקט ראשי, עובד עם </w:t>
       </w:r>
       <w:proofErr w:type="spellStart"/>
       <w:r>
-        <w:t>vhdl</w:t>
-      </w:r>
-      <w:proofErr w:type="spellEnd"/>
-      <w:r>
-        <w:t xml:space="preserve">- </w:t>
-      </w:r>
-      <w:r>
-        <w:rPr>
-          <w:rFonts w:hint="cs"/>
-          <w:rtl/>
-        </w:rPr>
-        <w:t xml:space="preserve">   פרוייקט </w:t>
-      </w:r>
-      <w:r>
-        <w:t xml:space="preserve">block </w:t>
-      </w:r>
-      <w:proofErr w:type="spellStart"/>
-      <w:r>
-        <w:t>disigne</w:t>
-      </w:r>
-      <w:proofErr w:type="spellEnd"/>
-      <w:r>
-        <w:t xml:space="preserve"> </w:t>
-      </w:r>
-      <w:r>
-        <w:rPr>
-          <w:rFonts w:hint="cs"/>
-          <w:rtl/>
-        </w:rPr>
-        <w:t xml:space="preserve">  שעובד עם </w:t>
-      </w:r>
-      <w:proofErr w:type="spellStart"/>
-      <w:r>
-        <w:t>microblaze</w:t>
+        <w:t>textio</w:t>
       </w:r>
       <w:proofErr w:type="spellEnd"/>
       <w:r>
@@ -166,54 +321,43 @@
       </w:r>
     </w:p>
     <w:p>
-      <w:r>
-        <w:rPr>
-          <w:rFonts w:hint="cs"/>
-          <w:rtl/>
-        </w:rPr>
-        <w:t xml:space="preserve">פרוייקט </w:t>
-      </w:r>
-      <w:r>
-        <w:rPr>
-          <w:rFonts w:hint="cs"/>
-        </w:rPr>
-        <w:t xml:space="preserve">IP </w:t>
-      </w:r>
-      <w:r>
-        <w:rPr>
-          <w:rFonts w:hint="cs"/>
-          <w:rtl/>
-        </w:rPr>
-        <w:t xml:space="preserve"> יחד עם ה</w:t>
-      </w:r>
-      <w:r>
-        <w:t xml:space="preserve">registers </w:t>
-      </w:r>
-      <w:r>
-        <w:rPr>
-          <w:rFonts w:hint="cs"/>
-          <w:rtl/>
-        </w:rPr>
-        <w:t xml:space="preserve">  צריך להיות בתיקיית  </w:t>
-      </w:r>
+      <w:pPr>
+        <w:rPr>
+          <w:rtl/>
+        </w:rPr>
+      </w:pPr>
       <w:proofErr w:type="spellStart"/>
       <w:r>
-        <w:t>ip_repo</w:t>
+        <w:t>Microblaze</w:t>
       </w:r>
       <w:proofErr w:type="spellEnd"/>
       <w:r>
-        <w:rPr>
-          <w:rFonts w:hint="cs"/>
-          <w:rtl/>
-        </w:rPr>
-        <w:t>, שמו על ה</w:t>
+        <w:t xml:space="preserve"> example </w:t>
       </w:r>
       <w:proofErr w:type="spellStart"/>
       <w:r>
-        <w:t>ip</w:t>
+        <w:t>vhdl</w:t>
       </w:r>
       <w:proofErr w:type="spellEnd"/>
       <w:r>
+        <w:t xml:space="preserve">- </w:t>
+      </w:r>
+      <w:r>
+        <w:rPr>
+          <w:rFonts w:hint="cs"/>
+          <w:rtl/>
+        </w:rPr>
+        <w:t xml:space="preserve">   פרוייקט </w:t>
+      </w:r>
+      <w:r>
+        <w:t xml:space="preserve">block </w:t>
+      </w:r>
+      <w:proofErr w:type="spellStart"/>
+      <w:r>
+        <w:t>disigne</w:t>
+      </w:r>
+      <w:proofErr w:type="spellEnd"/>
+      <w:r>
         <w:t xml:space="preserve"> </w:t>
       </w:r>
       <w:r>
@@ -221,11 +365,11 @@
           <w:rFonts w:hint="cs"/>
           <w:rtl/>
         </w:rPr>
-        <w:t xml:space="preserve"> המבצע הכפלה הוא </w:t>
+        <w:t xml:space="preserve">  שעובד עם </w:t>
       </w:r>
       <w:proofErr w:type="spellStart"/>
       <w:r>
-        <w:t>pl_multiplier_module</w:t>
+        <w:t>microblaze</w:t>
       </w:r>
       <w:proofErr w:type="spellEnd"/>
       <w:r>
@@ -237,9 +381,77 @@
       </w:r>
     </w:p>
     <w:p>
-      <w:bookmarkStart w:id="0" w:name="_GoBack"/>
-      <w:bookmarkEnd w:id="0"/>
+      <w:r>
+        <w:rPr>
+          <w:rFonts w:hint="cs"/>
+          <w:rtl/>
+        </w:rPr>
+        <w:t xml:space="preserve">פרוייקט </w:t>
+      </w:r>
+      <w:r>
+        <w:rPr>
+          <w:rFonts w:hint="cs"/>
+        </w:rPr>
+        <w:t xml:space="preserve">IP </w:t>
+      </w:r>
+      <w:r>
+        <w:rPr>
+          <w:rFonts w:hint="cs"/>
+          <w:rtl/>
+        </w:rPr>
+        <w:t xml:space="preserve"> יחד עם ה</w:t>
+      </w:r>
+      <w:r>
+        <w:t xml:space="preserve">registers </w:t>
+      </w:r>
+      <w:r>
+        <w:rPr>
+          <w:rFonts w:hint="cs"/>
+          <w:rtl/>
+        </w:rPr>
+        <w:t xml:space="preserve">  צריך להיות בתיקיית  </w:t>
+      </w:r>
+      <w:proofErr w:type="spellStart"/>
+      <w:r>
+        <w:t>ip_repo</w:t>
+      </w:r>
+      <w:proofErr w:type="spellEnd"/>
+      <w:r>
+        <w:rPr>
+          <w:rFonts w:hint="cs"/>
+          <w:rtl/>
+        </w:rPr>
+        <w:t>, שמו על ה</w:t>
+      </w:r>
+      <w:proofErr w:type="spellStart"/>
+      <w:r>
+        <w:t>ip</w:t>
+      </w:r>
+      <w:proofErr w:type="spellEnd"/>
+      <w:r>
+        <w:t xml:space="preserve"> </w:t>
+      </w:r>
+      <w:r>
+        <w:rPr>
+          <w:rFonts w:hint="cs"/>
+          <w:rtl/>
+        </w:rPr>
+        <w:t xml:space="preserve"> המבצע הכפלה הוא </w:t>
+      </w:r>
+      <w:proofErr w:type="spellStart"/>
+      <w:r>
+        <w:t>pl_multiplier_module</w:t>
+      </w:r>
+      <w:proofErr w:type="spellEnd"/>
+      <w:r>
+        <w:rPr>
+          <w:rFonts w:hint="cs"/>
+          <w:rtl/>
+        </w:rPr>
+        <w:t>.</w:t>
+      </w:r>
     </w:p>
+    <w:p/>
     <w:p>
       <w:pPr>
         <w:rPr>
@@ -896,6 +1108,7 @@
             </w:r>
             <w:proofErr w:type="spellStart"/>
             <w:r>
+              <w:lastRenderedPageBreak/>
               <w:t>Cycle_counter</w:t>
             </w:r>
             <w:proofErr w:type="spellEnd"/>
@@ -913,6 +1126,7 @@
               <w:bidi w:val="0"/>
             </w:pPr>
             <w:r>
+              <w:lastRenderedPageBreak/>
               <w:t>Write enable</w:t>
             </w:r>
           </w:p>
@@ -1728,7 +1942,6 @@
               <w:bidi w:val="0"/>
             </w:pPr>
             <w:r>
-              <w:lastRenderedPageBreak/>
               <w:t>19</w:t>
             </w:r>
           </w:p>

</xml_diff>